<commit_message>
Question 01 and 02
Questions 01 and 02 (file containing answers, and all the images/circuit files used to solve the questions)
</commit_message>
<xml_diff>
--- a/SEMANA-03-ROTEIRO-3B/SEC_Semana_03_Tarefa_03B_AmpOps_vitor_carvalho_marx_lima.docx
+++ b/SEMANA-03-ROTEIRO-3B/SEC_Semana_03_Tarefa_03B_AmpOps_vitor_carvalho_marx_lima.docx
@@ -2668,6 +2668,49 @@
     </w:p>
     <w:p>
       <w:pPr>
+        <w:jc w:val="both"/>
+        <w:rPr>
+          <w:sz w:val="28"/>
+          <w:szCs w:val="28"/>
+          <w:lang w:val="pt-BR"/>
+        </w:rPr>
+      </w:pPr>
+      <w:r>
+        <w:rPr>
+          <w:sz w:val="28"/>
+          <w:szCs w:val="28"/>
+          <w:lang w:val="pt-BR"/>
+        </w:rPr>
+        <w:lastRenderedPageBreak/>
+        <w:t xml:space="preserve">Exemplo </w:t>
+      </w:r>
+      <w:r>
+        <w:rPr>
+          <w:sz w:val="28"/>
+          <w:szCs w:val="28"/>
+          <w:lang w:val="pt-BR"/>
+        </w:rPr>
+        <w:t>3</w:t>
+      </w:r>
+      <w:r>
+        <w:rPr>
+          <w:sz w:val="28"/>
+          <w:szCs w:val="28"/>
+          <w:lang w:val="pt-BR"/>
+        </w:rPr>
+        <w:t xml:space="preserve">) Videoaula </w:t>
+      </w:r>
+      <w:r>
+        <w:rPr>
+          <w:sz w:val="28"/>
+          <w:szCs w:val="28"/>
+          <w:lang w:val="pt-BR"/>
+        </w:rPr>
+        <w:t>10</w:t>
+      </w:r>
+    </w:p>
+    <w:p>
+      <w:pPr>
         <w:jc w:val="center"/>
         <w:rPr>
           <w:sz w:val="28"/>
@@ -2675,6 +2718,885 @@
           <w:lang w:val="pt-BR"/>
         </w:rPr>
       </w:pPr>
+      <w:r>
+        <w:rPr>
+          <w:sz w:val="28"/>
+          <w:szCs w:val="28"/>
+          <w:lang w:val="pt-BR"/>
+        </w:rPr>
+        <w:drawing>
+          <wp:inline distT="0" distB="0" distL="0" distR="0" wp14:anchorId="5FD93344" wp14:editId="58664E02">
+            <wp:extent cx="4901184" cy="3395968"/>
+            <wp:effectExtent l="0" t="0" r="0" b="0"/>
+            <wp:docPr id="1743157489" name="Picture 1" descr="A diagram of a circuit&#10;&#10;Description automatically generated"/>
+            <wp:cNvGraphicFramePr>
+              <a:graphicFrameLocks xmlns:a="http://schemas.openxmlformats.org/drawingml/2006/main" noChangeAspect="1"/>
+            </wp:cNvGraphicFramePr>
+            <a:graphic xmlns:a="http://schemas.openxmlformats.org/drawingml/2006/main">
+              <a:graphicData uri="http://schemas.openxmlformats.org/drawingml/2006/picture">
+                <pic:pic xmlns:pic="http://schemas.openxmlformats.org/drawingml/2006/picture">
+                  <pic:nvPicPr>
+                    <pic:cNvPr id="1743157489" name="Picture 1" descr="A diagram of a circuit&#10;&#10;Description automatically generated"/>
+                    <pic:cNvPicPr/>
+                  </pic:nvPicPr>
+                  <pic:blipFill>
+                    <a:blip r:embed="rId11"/>
+                    <a:stretch>
+                      <a:fillRect/>
+                    </a:stretch>
+                  </pic:blipFill>
+                  <pic:spPr>
+                    <a:xfrm>
+                      <a:off x="0" y="0"/>
+                      <a:ext cx="4913709" cy="3404647"/>
+                    </a:xfrm>
+                    <a:prstGeom prst="rect">
+                      <a:avLst/>
+                    </a:prstGeom>
+                  </pic:spPr>
+                </pic:pic>
+              </a:graphicData>
+            </a:graphic>
+          </wp:inline>
+        </w:drawing>
+      </w:r>
+    </w:p>
+    <w:p>
+      <w:pPr>
+        <w:jc w:val="center"/>
+        <w:rPr>
+          <w:sz w:val="28"/>
+          <w:szCs w:val="28"/>
+          <w:lang w:val="pt-BR"/>
+        </w:rPr>
+      </w:pPr>
+      <w:r>
+        <w:rPr>
+          <w:sz w:val="28"/>
+          <w:szCs w:val="28"/>
+          <w:lang w:val="pt-BR"/>
+        </w:rPr>
+        <w:t>Imagem 04: Exemplo 03 videoaula 10 – Relação de Vo com as entradas no somador e redutor</w:t>
+      </w:r>
+    </w:p>
+    <w:p>
+      <w:pPr>
+        <w:jc w:val="both"/>
+        <w:rPr>
+          <w:sz w:val="28"/>
+          <w:szCs w:val="28"/>
+          <w:lang w:val="pt-BR"/>
+        </w:rPr>
+      </w:pPr>
+    </w:p>
+    <w:p>
+      <w:pPr>
+        <w:jc w:val="both"/>
+        <w:rPr>
+          <w:sz w:val="28"/>
+          <w:szCs w:val="28"/>
+          <w:lang w:val="pt-BR"/>
+        </w:rPr>
+      </w:pPr>
+      <w:r>
+        <w:rPr>
+          <w:sz w:val="28"/>
+          <w:szCs w:val="28"/>
+          <w:lang w:val="pt-BR"/>
+        </w:rPr>
+        <w:t xml:space="preserve">Resolução matemática, </w:t>
+      </w:r>
+      <w:r>
+        <w:rPr>
+          <w:sz w:val="28"/>
+          <w:szCs w:val="28"/>
+          <w:lang w:val="pt-BR"/>
+        </w:rPr>
+        <w:t>calcule Vo em função das tensões de entrada:</w:t>
+      </w:r>
+    </w:p>
+    <w:p>
+      <w:pPr>
+        <w:jc w:val="both"/>
+        <w:rPr>
+          <w:sz w:val="28"/>
+          <w:szCs w:val="28"/>
+          <w:lang w:val="pt-BR"/>
+        </w:rPr>
+      </w:pPr>
+      <w:r>
+        <w:rPr>
+          <w:sz w:val="28"/>
+          <w:szCs w:val="28"/>
+          <w:lang w:val="pt-BR"/>
+        </w:rPr>
+        <w:t>Inicialmente temos 6 Resistores, R1 = 10k, R2 = 15k, R3 = 375k, R4 = 20k, R5 = 30k, R6 = 60k. Iniciamos a análise com o terminal positivo V+ do OpAmp, no qual sabe-se que a corrente é 0. Assim, as correntes em R4 e R5 somadas, são iguais a corrente em R6:</w:t>
+      </w:r>
+    </w:p>
+    <w:p>
+      <w:pPr>
+        <w:jc w:val="both"/>
+        <w:rPr>
+          <w:sz w:val="28"/>
+          <w:szCs w:val="28"/>
+          <w:lang w:val="pt-BR"/>
+        </w:rPr>
+      </w:pPr>
+      <w:r>
+        <w:rPr>
+          <w:sz w:val="28"/>
+          <w:szCs w:val="28"/>
+          <w:lang w:val="pt-BR"/>
+        </w:rPr>
+        <w:t>((VR4-V+)/R4) + ((VR5-V+)/R5) = V+/R6</w:t>
+      </w:r>
+    </w:p>
+    <w:p>
+      <w:pPr>
+        <w:jc w:val="both"/>
+        <w:rPr>
+          <w:sz w:val="28"/>
+          <w:szCs w:val="28"/>
+          <w:lang w:val="pt-BR"/>
+        </w:rPr>
+      </w:pPr>
+      <w:r>
+        <w:rPr>
+          <w:sz w:val="28"/>
+          <w:szCs w:val="28"/>
+          <w:lang w:val="pt-BR"/>
+        </w:rPr>
+        <w:t>Substituindo os valores dos resistores e isolando V+:</w:t>
+      </w:r>
+    </w:p>
+    <w:p>
+      <w:pPr>
+        <w:jc w:val="both"/>
+        <w:rPr>
+          <w:sz w:val="28"/>
+          <w:szCs w:val="28"/>
+          <w:lang w:val="pt-BR"/>
+        </w:rPr>
+      </w:pPr>
+      <w:r>
+        <w:rPr>
+          <w:sz w:val="28"/>
+          <w:szCs w:val="28"/>
+          <w:lang w:val="pt-BR"/>
+        </w:rPr>
+        <w:t>V+*((1/6)+(1/2)+(1/3)) = VR4/2 + VR5/3</w:t>
+      </w:r>
+    </w:p>
+    <w:p>
+      <w:pPr>
+        <w:jc w:val="both"/>
+        <w:rPr>
+          <w:sz w:val="28"/>
+          <w:szCs w:val="28"/>
+          <w:lang w:val="pt-BR"/>
+        </w:rPr>
+      </w:pPr>
+      <w:r>
+        <w:rPr>
+          <w:sz w:val="28"/>
+          <w:szCs w:val="28"/>
+          <w:lang w:val="pt-BR"/>
+        </w:rPr>
+        <w:t>Calculando a soma das frações:</w:t>
+      </w:r>
+    </w:p>
+    <w:p>
+      <w:pPr>
+        <w:jc w:val="both"/>
+        <w:rPr>
+          <w:sz w:val="28"/>
+          <w:szCs w:val="28"/>
+          <w:lang w:val="pt-BR"/>
+        </w:rPr>
+      </w:pPr>
+      <w:r>
+        <w:rPr>
+          <w:sz w:val="28"/>
+          <w:szCs w:val="28"/>
+          <w:lang w:val="pt-BR"/>
+        </w:rPr>
+        <w:t>V+ = VR4/2 + VR5/3</w:t>
+      </w:r>
+    </w:p>
+    <w:p>
+      <w:pPr>
+        <w:jc w:val="both"/>
+        <w:rPr>
+          <w:sz w:val="28"/>
+          <w:szCs w:val="28"/>
+          <w:lang w:val="pt-BR"/>
+        </w:rPr>
+      </w:pPr>
+      <w:r>
+        <w:rPr>
+          <w:sz w:val="28"/>
+          <w:szCs w:val="28"/>
+          <w:lang w:val="pt-BR"/>
+        </w:rPr>
+        <w:t>De maneira análoga fazemos o mesmo com o terminal negativo e as correntes em R1, R2 e R3:</w:t>
+      </w:r>
+    </w:p>
+    <w:p>
+      <w:pPr>
+        <w:jc w:val="both"/>
+        <w:rPr>
+          <w:sz w:val="28"/>
+          <w:szCs w:val="28"/>
+          <w:lang w:val="pt-BR"/>
+        </w:rPr>
+      </w:pPr>
+      <w:r>
+        <w:rPr>
+          <w:sz w:val="28"/>
+          <w:szCs w:val="28"/>
+          <w:lang w:val="pt-BR"/>
+        </w:rPr>
+        <w:t>((VR</w:t>
+      </w:r>
+      <w:r>
+        <w:rPr>
+          <w:sz w:val="28"/>
+          <w:szCs w:val="28"/>
+          <w:lang w:val="pt-BR"/>
+        </w:rPr>
+        <w:t>1</w:t>
+      </w:r>
+      <w:r>
+        <w:rPr>
+          <w:sz w:val="28"/>
+          <w:szCs w:val="28"/>
+          <w:lang w:val="pt-BR"/>
+        </w:rPr>
+        <w:t>-V</w:t>
+      </w:r>
+      <w:r>
+        <w:rPr>
+          <w:sz w:val="28"/>
+          <w:szCs w:val="28"/>
+          <w:lang w:val="pt-BR"/>
+        </w:rPr>
+        <w:t>-</w:t>
+      </w:r>
+      <w:r>
+        <w:rPr>
+          <w:sz w:val="28"/>
+          <w:szCs w:val="28"/>
+          <w:lang w:val="pt-BR"/>
+        </w:rPr>
+        <w:t>)/R</w:t>
+      </w:r>
+      <w:r>
+        <w:rPr>
+          <w:sz w:val="28"/>
+          <w:szCs w:val="28"/>
+          <w:lang w:val="pt-BR"/>
+        </w:rPr>
+        <w:t>1</w:t>
+      </w:r>
+      <w:r>
+        <w:rPr>
+          <w:sz w:val="28"/>
+          <w:szCs w:val="28"/>
+          <w:lang w:val="pt-BR"/>
+        </w:rPr>
+        <w:t>) + ((VR</w:t>
+      </w:r>
+      <w:r>
+        <w:rPr>
+          <w:sz w:val="28"/>
+          <w:szCs w:val="28"/>
+          <w:lang w:val="pt-BR"/>
+        </w:rPr>
+        <w:t>2</w:t>
+      </w:r>
+      <w:r>
+        <w:rPr>
+          <w:sz w:val="28"/>
+          <w:szCs w:val="28"/>
+          <w:lang w:val="pt-BR"/>
+        </w:rPr>
+        <w:t>-V</w:t>
+      </w:r>
+      <w:r>
+        <w:rPr>
+          <w:sz w:val="28"/>
+          <w:szCs w:val="28"/>
+          <w:lang w:val="pt-BR"/>
+        </w:rPr>
+        <w:t>-</w:t>
+      </w:r>
+      <w:r>
+        <w:rPr>
+          <w:sz w:val="28"/>
+          <w:szCs w:val="28"/>
+          <w:lang w:val="pt-BR"/>
+        </w:rPr>
+        <w:t>)/R</w:t>
+      </w:r>
+      <w:r>
+        <w:rPr>
+          <w:sz w:val="28"/>
+          <w:szCs w:val="28"/>
+          <w:lang w:val="pt-BR"/>
+        </w:rPr>
+        <w:t>2</w:t>
+      </w:r>
+      <w:r>
+        <w:rPr>
+          <w:sz w:val="28"/>
+          <w:szCs w:val="28"/>
+          <w:lang w:val="pt-BR"/>
+        </w:rPr>
+        <w:t xml:space="preserve">) = </w:t>
+      </w:r>
+      <w:r>
+        <w:rPr>
+          <w:sz w:val="28"/>
+          <w:szCs w:val="28"/>
+          <w:lang w:val="pt-BR"/>
+        </w:rPr>
+        <w:t>((</w:t>
+      </w:r>
+      <w:r>
+        <w:rPr>
+          <w:sz w:val="28"/>
+          <w:szCs w:val="28"/>
+          <w:lang w:val="pt-BR"/>
+        </w:rPr>
+        <w:t>V</w:t>
+      </w:r>
+      <w:r>
+        <w:rPr>
+          <w:sz w:val="28"/>
+          <w:szCs w:val="28"/>
+          <w:lang w:val="pt-BR"/>
+        </w:rPr>
+        <w:t>-)-Vo)</w:t>
+      </w:r>
+      <w:r>
+        <w:rPr>
+          <w:sz w:val="28"/>
+          <w:szCs w:val="28"/>
+          <w:lang w:val="pt-BR"/>
+        </w:rPr>
+        <w:t>/R</w:t>
+      </w:r>
+      <w:r>
+        <w:rPr>
+          <w:sz w:val="28"/>
+          <w:szCs w:val="28"/>
+          <w:lang w:val="pt-BR"/>
+        </w:rPr>
+        <w:t>3</w:t>
+      </w:r>
+    </w:p>
+    <w:p>
+      <w:pPr>
+        <w:jc w:val="both"/>
+        <w:rPr>
+          <w:sz w:val="28"/>
+          <w:szCs w:val="28"/>
+          <w:lang w:val="pt-BR"/>
+        </w:rPr>
+      </w:pPr>
+      <w:r>
+        <w:rPr>
+          <w:sz w:val="28"/>
+          <w:szCs w:val="28"/>
+          <w:lang w:val="pt-BR"/>
+        </w:rPr>
+        <w:lastRenderedPageBreak/>
+        <w:t>Substituindo os valores dos resistores e isolando V+:</w:t>
+      </w:r>
+    </w:p>
+    <w:p>
+      <w:pPr>
+        <w:jc w:val="both"/>
+        <w:rPr>
+          <w:sz w:val="28"/>
+          <w:szCs w:val="28"/>
+          <w:lang w:val="pt-BR"/>
+        </w:rPr>
+      </w:pPr>
+      <w:r>
+        <w:rPr>
+          <w:sz w:val="28"/>
+          <w:szCs w:val="28"/>
+          <w:lang w:val="pt-BR"/>
+        </w:rPr>
+        <w:t>V</w:t>
+      </w:r>
+      <w:r>
+        <w:rPr>
+          <w:sz w:val="28"/>
+          <w:szCs w:val="28"/>
+          <w:lang w:val="pt-BR"/>
+        </w:rPr>
+        <w:t>-</w:t>
+      </w:r>
+      <w:r>
+        <w:rPr>
+          <w:sz w:val="28"/>
+          <w:szCs w:val="28"/>
+          <w:lang w:val="pt-BR"/>
+        </w:rPr>
+        <w:t xml:space="preserve"> = </w:t>
+      </w:r>
+      <w:r>
+        <w:rPr>
+          <w:sz w:val="28"/>
+          <w:szCs w:val="28"/>
+          <w:lang w:val="pt-BR"/>
+        </w:rPr>
+        <w:t>(75/127)*</w:t>
+      </w:r>
+      <w:r>
+        <w:rPr>
+          <w:sz w:val="28"/>
+          <w:szCs w:val="28"/>
+          <w:lang w:val="pt-BR"/>
+        </w:rPr>
+        <w:t>VR</w:t>
+      </w:r>
+      <w:r>
+        <w:rPr>
+          <w:sz w:val="28"/>
+          <w:szCs w:val="28"/>
+          <w:lang w:val="pt-BR"/>
+        </w:rPr>
+        <w:t>1</w:t>
+      </w:r>
+      <w:r>
+        <w:rPr>
+          <w:sz w:val="28"/>
+          <w:szCs w:val="28"/>
+          <w:lang w:val="pt-BR"/>
+        </w:rPr>
+        <w:t xml:space="preserve"> + </w:t>
+      </w:r>
+      <w:r>
+        <w:rPr>
+          <w:sz w:val="28"/>
+          <w:szCs w:val="28"/>
+          <w:lang w:val="pt-BR"/>
+        </w:rPr>
+        <w:t>(50/127)*</w:t>
+      </w:r>
+      <w:r>
+        <w:rPr>
+          <w:sz w:val="28"/>
+          <w:szCs w:val="28"/>
+          <w:lang w:val="pt-BR"/>
+        </w:rPr>
+        <w:t>VR</w:t>
+      </w:r>
+      <w:r>
+        <w:rPr>
+          <w:sz w:val="28"/>
+          <w:szCs w:val="28"/>
+          <w:lang w:val="pt-BR"/>
+        </w:rPr>
+        <w:t xml:space="preserve">2 + </w:t>
+      </w:r>
+      <w:r>
+        <w:rPr>
+          <w:sz w:val="28"/>
+          <w:szCs w:val="28"/>
+          <w:lang w:val="pt-BR"/>
+        </w:rPr>
+        <w:t>(2/127)*</w:t>
+      </w:r>
+      <w:r>
+        <w:rPr>
+          <w:sz w:val="28"/>
+          <w:szCs w:val="28"/>
+          <w:lang w:val="pt-BR"/>
+        </w:rPr>
+        <w:t>Vo</w:t>
+      </w:r>
+    </w:p>
+    <w:p>
+      <w:pPr>
+        <w:jc w:val="both"/>
+        <w:rPr>
+          <w:sz w:val="28"/>
+          <w:szCs w:val="28"/>
+          <w:lang w:val="pt-BR"/>
+        </w:rPr>
+      </w:pPr>
+      <w:r>
+        <w:rPr>
+          <w:sz w:val="28"/>
+          <w:szCs w:val="28"/>
+          <w:lang w:val="pt-BR"/>
+        </w:rPr>
+        <w:t>E como V+ = V-, igualando as duas equações queecontramos:</w:t>
+      </w:r>
+    </w:p>
+    <w:p>
+      <w:pPr>
+        <w:jc w:val="both"/>
+        <w:rPr>
+          <w:sz w:val="28"/>
+          <w:szCs w:val="28"/>
+          <w:lang w:val="pt-BR"/>
+        </w:rPr>
+      </w:pPr>
+      <w:r>
+        <w:rPr>
+          <w:sz w:val="28"/>
+          <w:szCs w:val="28"/>
+          <w:lang w:val="pt-BR"/>
+        </w:rPr>
+        <w:t>VR4/2 + VR5/3</w:t>
+      </w:r>
+      <w:r>
+        <w:rPr>
+          <w:sz w:val="28"/>
+          <w:szCs w:val="28"/>
+          <w:lang w:val="pt-BR"/>
+        </w:rPr>
+        <w:t xml:space="preserve"> </w:t>
+      </w:r>
+      <w:r>
+        <w:rPr>
+          <w:sz w:val="28"/>
+          <w:szCs w:val="28"/>
+          <w:lang w:val="pt-BR"/>
+        </w:rPr>
+        <w:t>=</w:t>
+      </w:r>
+      <w:r>
+        <w:rPr>
+          <w:sz w:val="28"/>
+          <w:szCs w:val="28"/>
+          <w:lang w:val="pt-BR"/>
+        </w:rPr>
+        <w:t xml:space="preserve"> (75/127)*VR1 + (50/127)*VR2 + (2/127)*Vo</w:t>
+      </w:r>
+    </w:p>
+    <w:p>
+      <w:pPr>
+        <w:jc w:val="both"/>
+        <w:rPr>
+          <w:sz w:val="28"/>
+          <w:szCs w:val="28"/>
+          <w:lang w:val="pt-BR"/>
+        </w:rPr>
+      </w:pPr>
+      <w:r>
+        <w:rPr>
+          <w:sz w:val="28"/>
+          <w:szCs w:val="28"/>
+          <w:lang w:val="pt-BR"/>
+        </w:rPr>
+        <w:t>Aqui isolamos Vo, que é nossa variável de interesse:</w:t>
+      </w:r>
+    </w:p>
+    <w:p>
+      <w:pPr>
+        <w:jc w:val="both"/>
+        <w:rPr>
+          <w:sz w:val="28"/>
+          <w:szCs w:val="28"/>
+          <w:lang w:val="pt-BR"/>
+        </w:rPr>
+      </w:pPr>
+      <w:r>
+        <w:rPr>
+          <w:sz w:val="28"/>
+          <w:szCs w:val="28"/>
+          <w:lang w:val="pt-BR"/>
+        </w:rPr>
+        <w:t xml:space="preserve">Vo = </w:t>
+      </w:r>
+      <w:r>
+        <w:rPr>
+          <w:sz w:val="28"/>
+          <w:szCs w:val="28"/>
+          <w:lang w:val="pt-BR"/>
+        </w:rPr>
+        <w:t>(127/4)*VR4 + (127/6)*VR5 – (75/2)*VR1 – 25*VB</w:t>
+      </w:r>
+    </w:p>
+    <w:p>
+      <w:pPr>
+        <w:jc w:val="both"/>
+        <w:rPr>
+          <w:sz w:val="28"/>
+          <w:szCs w:val="28"/>
+          <w:lang w:val="pt-BR"/>
+        </w:rPr>
+      </w:pPr>
+      <w:r>
+        <w:rPr>
+          <w:sz w:val="28"/>
+          <w:szCs w:val="28"/>
+          <w:lang w:val="pt-BR"/>
+        </w:rPr>
+        <w:t>Como pode ser visto na imagem 04 acima, utilizando o valor de 5V para todas as entradas, obtive o valor de Vo = -47.886, que é muito próximo do valor analítico de Vo = -47.916, demonstrando que a relação encontrada condiz com o comportamento do circuito.</w:t>
+      </w:r>
+    </w:p>
+    <w:p>
+      <w:pPr>
+        <w:jc w:val="both"/>
+        <w:rPr>
+          <w:sz w:val="28"/>
+          <w:szCs w:val="28"/>
+          <w:lang w:val="pt-BR"/>
+        </w:rPr>
+      </w:pPr>
+    </w:p>
+    <w:p>
+      <w:pPr>
+        <w:jc w:val="both"/>
+        <w:rPr>
+          <w:sz w:val="28"/>
+          <w:szCs w:val="28"/>
+          <w:lang w:val="pt-BR"/>
+        </w:rPr>
+      </w:pPr>
+      <w:r>
+        <w:rPr>
+          <w:sz w:val="28"/>
+          <w:szCs w:val="28"/>
+          <w:lang w:val="pt-BR"/>
+        </w:rPr>
+        <w:t xml:space="preserve">Exemplo </w:t>
+      </w:r>
+      <w:r>
+        <w:rPr>
+          <w:sz w:val="28"/>
+          <w:szCs w:val="28"/>
+          <w:lang w:val="pt-BR"/>
+        </w:rPr>
+        <w:t>4</w:t>
+      </w:r>
+      <w:r>
+        <w:rPr>
+          <w:sz w:val="28"/>
+          <w:szCs w:val="28"/>
+          <w:lang w:val="pt-BR"/>
+        </w:rPr>
+        <w:t>) Videoaula 1</w:t>
+      </w:r>
+      <w:r>
+        <w:rPr>
+          <w:sz w:val="28"/>
+          <w:szCs w:val="28"/>
+          <w:lang w:val="pt-BR"/>
+        </w:rPr>
+        <w:t>1</w:t>
+      </w:r>
+    </w:p>
+    <w:p>
+      <w:pPr>
+        <w:jc w:val="both"/>
+        <w:rPr>
+          <w:sz w:val="28"/>
+          <w:szCs w:val="28"/>
+          <w:lang w:val="pt-BR"/>
+        </w:rPr>
+      </w:pPr>
+      <w:r>
+        <w:rPr>
+          <w:sz w:val="28"/>
+          <w:szCs w:val="28"/>
+          <w:lang w:val="pt-BR"/>
+        </w:rPr>
+        <w:t xml:space="preserve">Resolução matemática, </w:t>
+      </w:r>
+      <w:r>
+        <w:rPr>
+          <w:sz w:val="28"/>
+          <w:szCs w:val="28"/>
+          <w:lang w:val="pt-BR"/>
+        </w:rPr>
+        <w:t>demonstrando que Vout = Vin:</w:t>
+      </w:r>
+    </w:p>
+    <w:p>
+      <w:pPr>
+        <w:jc w:val="both"/>
+        <w:rPr>
+          <w:sz w:val="28"/>
+          <w:szCs w:val="28"/>
+          <w:lang w:val="pt-BR"/>
+        </w:rPr>
+      </w:pPr>
+      <w:r>
+        <w:rPr>
+          <w:sz w:val="28"/>
+          <w:szCs w:val="28"/>
+          <w:lang w:val="pt-BR"/>
+        </w:rPr>
+        <w:t>Como temos um OpAmp, V- = V+, e como Vin = V-  = V+, a tensão sobre a carga RL será de Vin, logo, Vin = Vout como mostrado na simulação abaixo:</w:t>
+      </w:r>
+    </w:p>
+    <w:p>
+      <w:pPr>
+        <w:jc w:val="both"/>
+        <w:rPr>
+          <w:sz w:val="28"/>
+          <w:szCs w:val="28"/>
+          <w:lang w:val="pt-BR"/>
+        </w:rPr>
+      </w:pPr>
+    </w:p>
+    <w:p>
+      <w:pPr>
+        <w:jc w:val="center"/>
+        <w:rPr>
+          <w:sz w:val="28"/>
+          <w:szCs w:val="28"/>
+          <w:lang w:val="pt-BR"/>
+        </w:rPr>
+      </w:pPr>
+      <w:r>
+        <w:rPr>
+          <w:sz w:val="28"/>
+          <w:szCs w:val="28"/>
+          <w:lang w:val="pt-BR"/>
+        </w:rPr>
+        <w:drawing>
+          <wp:inline distT="0" distB="0" distL="0" distR="0" wp14:anchorId="4555709D" wp14:editId="520C2587">
+            <wp:extent cx="4988966" cy="2538149"/>
+            <wp:effectExtent l="0" t="0" r="2540" b="0"/>
+            <wp:docPr id="377181402" name="Picture 1" descr="A diagram of a circuit&#10;&#10;Description automatically generated"/>
+            <wp:cNvGraphicFramePr>
+              <a:graphicFrameLocks xmlns:a="http://schemas.openxmlformats.org/drawingml/2006/main" noChangeAspect="1"/>
+            </wp:cNvGraphicFramePr>
+            <a:graphic xmlns:a="http://schemas.openxmlformats.org/drawingml/2006/main">
+              <a:graphicData uri="http://schemas.openxmlformats.org/drawingml/2006/picture">
+                <pic:pic xmlns:pic="http://schemas.openxmlformats.org/drawingml/2006/picture">
+                  <pic:nvPicPr>
+                    <pic:cNvPr id="377181402" name="Picture 1" descr="A diagram of a circuit&#10;&#10;Description automatically generated"/>
+                    <pic:cNvPicPr/>
+                  </pic:nvPicPr>
+                  <pic:blipFill>
+                    <a:blip r:embed="rId12"/>
+                    <a:stretch>
+                      <a:fillRect/>
+                    </a:stretch>
+                  </pic:blipFill>
+                  <pic:spPr>
+                    <a:xfrm>
+                      <a:off x="0" y="0"/>
+                      <a:ext cx="4999434" cy="2543475"/>
+                    </a:xfrm>
+                    <a:prstGeom prst="rect">
+                      <a:avLst/>
+                    </a:prstGeom>
+                  </pic:spPr>
+                </pic:pic>
+              </a:graphicData>
+            </a:graphic>
+          </wp:inline>
+        </w:drawing>
+      </w:r>
+    </w:p>
+    <w:p>
+      <w:pPr>
+        <w:jc w:val="center"/>
+        <w:rPr>
+          <w:sz w:val="28"/>
+          <w:szCs w:val="28"/>
+          <w:lang w:val="pt-BR"/>
+        </w:rPr>
+      </w:pPr>
+      <w:r>
+        <w:rPr>
+          <w:sz w:val="28"/>
+          <w:szCs w:val="28"/>
+          <w:lang w:val="pt-BR"/>
+        </w:rPr>
+        <w:t>Imagem 05: Exemplo 04 videoaula 11 – Buffer Seguidor de Tensão – Vout = Vin</w:t>
+      </w:r>
+    </w:p>
+    <w:p>
+      <w:pPr>
+        <w:rPr>
+          <w:sz w:val="28"/>
+          <w:szCs w:val="28"/>
+          <w:lang w:val="pt-BR"/>
+        </w:rPr>
+      </w:pPr>
+    </w:p>
+    <w:p>
+      <w:pPr>
+        <w:rPr>
+          <w:sz w:val="28"/>
+          <w:szCs w:val="28"/>
+          <w:lang w:val="pt-BR"/>
+        </w:rPr>
+      </w:pPr>
+    </w:p>
+    <w:p>
+      <w:pPr>
+        <w:rPr>
+          <w:sz w:val="28"/>
+          <w:szCs w:val="28"/>
+          <w:lang w:val="pt-BR"/>
+        </w:rPr>
+      </w:pPr>
+    </w:p>
+    <w:p>
+      <w:pPr>
+        <w:jc w:val="both"/>
+        <w:rPr>
+          <w:sz w:val="28"/>
+          <w:szCs w:val="28"/>
+          <w:lang w:val="pt-BR"/>
+        </w:rPr>
+      </w:pPr>
+      <w:r>
+        <w:rPr>
+          <w:sz w:val="28"/>
+          <w:szCs w:val="28"/>
+          <w:lang w:val="pt-BR"/>
+        </w:rPr>
+        <w:lastRenderedPageBreak/>
+        <w:t xml:space="preserve">Questão </w:t>
+      </w:r>
+      <w:r>
+        <w:rPr>
+          <w:sz w:val="28"/>
+          <w:szCs w:val="28"/>
+          <w:lang w:val="pt-BR"/>
+        </w:rPr>
+        <w:t>3</w:t>
+      </w:r>
+      <w:r>
+        <w:rPr>
+          <w:sz w:val="28"/>
+          <w:szCs w:val="28"/>
+          <w:lang w:val="pt-BR"/>
+        </w:rPr>
+        <w:t>)</w:t>
+      </w:r>
+    </w:p>
+    <w:p>
+      <w:pPr>
+        <w:jc w:val="both"/>
+        <w:rPr>
+          <w:sz w:val="28"/>
+          <w:szCs w:val="28"/>
+          <w:lang w:val="pt-BR"/>
+        </w:rPr>
+      </w:pPr>
+      <w:r>
+        <w:rPr>
+          <w:sz w:val="28"/>
+          <w:szCs w:val="28"/>
+          <w:lang w:val="pt-BR"/>
+        </w:rPr>
+        <w:t>Diferenças entre OpAmps ideias e não ideais:</w:t>
+      </w:r>
     </w:p>
     <w:sectPr>
       <w:pgSz w:w="11906" w:h="16838"/>

</xml_diff>